<commit_message>
lab_04 report was added
</commit_message>
<xml_diff>
--- a/lab_04/report/отчет АА 4.docx
+++ b/lab_04/report/отчет АА 4.docx
@@ -1396,6 +1396,7 @@
           <w:docPartUnique/>
         </w:docPartObj>
       </w:sdtPr>
+      <w:sdtEndPr/>
       <w:sdtContent>
         <w:p>
           <w:pPr>
@@ -2667,8 +2668,6 @@
           <w:lang w:val="en-US"/>
         </w:rPr>
       </w:pPr>
-      <w:bookmarkStart w:id="1" w:name="_GoBack"/>
-      <w:bookmarkEnd w:id="1"/>
     </w:p>
     <w:p>
       <w:pPr>
@@ -2744,7 +2743,7 @@
           <w:szCs w:val="28"/>
         </w:rPr>
       </w:pPr>
-      <w:bookmarkStart w:id="2" w:name="_Toc20931595"/>
+      <w:bookmarkStart w:id="1" w:name="_Toc20931595"/>
       <w:r>
         <w:rPr>
           <w:color w:val="000000" w:themeColor="text1"/>
@@ -2761,7 +2760,7 @@
           <w:color w:val="000000" w:themeColor="text1"/>
         </w:rPr>
       </w:pPr>
-      <w:bookmarkStart w:id="3" w:name="_Toc23414917"/>
+      <w:bookmarkStart w:id="2" w:name="_Toc23414917"/>
       <w:r>
         <w:rPr>
           <w:rFonts w:ascii="Times New Roman" w:hAnsi="Times New Roman" w:cs="Times New Roman"/>
@@ -2771,8 +2770,8 @@
         <w:t>Введение</w:t>
       </w:r>
       <w:bookmarkEnd w:id="0"/>
+      <w:bookmarkEnd w:id="1"/>
       <w:bookmarkEnd w:id="2"/>
-      <w:bookmarkEnd w:id="3"/>
     </w:p>
     <w:p>
       <w:pPr>
@@ -3041,7 +3040,7 @@
           <w:szCs w:val="28"/>
         </w:rPr>
       </w:pPr>
-      <w:bookmarkStart w:id="4" w:name="_Toc20931596"/>
+      <w:bookmarkStart w:id="3" w:name="_Toc20931596"/>
     </w:p>
     <w:p>
       <w:pPr>
@@ -3052,7 +3051,7 @@
           <w:color w:val="000000" w:themeColor="text1"/>
         </w:rPr>
       </w:pPr>
-      <w:bookmarkStart w:id="5" w:name="_Toc23414918"/>
+      <w:bookmarkStart w:id="4" w:name="_Toc23414918"/>
       <w:r>
         <w:rPr>
           <w:rFonts w:ascii="Times New Roman" w:hAnsi="Times New Roman" w:cs="Times New Roman"/>
@@ -3061,8 +3060,8 @@
         <w:lastRenderedPageBreak/>
         <w:t>Задачи работы:</w:t>
       </w:r>
+      <w:bookmarkEnd w:id="3"/>
       <w:bookmarkEnd w:id="4"/>
-      <w:bookmarkEnd w:id="5"/>
     </w:p>
     <w:p>
       <w:pPr>
@@ -3297,7 +3296,7 @@
           <w:sz w:val="28"/>
         </w:rPr>
       </w:pPr>
-      <w:bookmarkStart w:id="6" w:name="_Toc23414919"/>
+      <w:bookmarkStart w:id="5" w:name="_Toc23414919"/>
       <w:r>
         <w:rPr>
           <w:rFonts w:ascii="Times New Roman" w:hAnsi="Times New Roman" w:cs="Times New Roman"/>
@@ -3308,8 +3307,8 @@
         <w:lastRenderedPageBreak/>
         <w:t>Аналитическая часть</w:t>
       </w:r>
-      <w:bookmarkStart w:id="7" w:name="_Toc20922489"/>
-      <w:bookmarkEnd w:id="6"/>
+      <w:bookmarkStart w:id="6" w:name="_Toc20922489"/>
+      <w:bookmarkEnd w:id="5"/>
     </w:p>
     <w:p>
       <w:pPr>
@@ -3344,8 +3343,8 @@
           <w:sz w:val="28"/>
         </w:rPr>
       </w:pPr>
-      <w:bookmarkStart w:id="8" w:name="_Toc23414920"/>
-      <w:bookmarkEnd w:id="7"/>
+      <w:bookmarkStart w:id="7" w:name="_Toc23414920"/>
+      <w:bookmarkEnd w:id="6"/>
       <w:r>
         <w:rPr>
           <w:rFonts w:ascii="Times New Roman" w:hAnsi="Times New Roman" w:cs="Times New Roman"/>
@@ -3372,7 +3371,7 @@
         </w:rPr>
         <w:t>-Винограда</w:t>
       </w:r>
-      <w:bookmarkEnd w:id="8"/>
+      <w:bookmarkEnd w:id="7"/>
     </w:p>
     <w:p>
       <w:pPr>
@@ -3396,8 +3395,8 @@
           <w:szCs w:val="26"/>
         </w:rPr>
       </w:pPr>
-      <w:bookmarkStart w:id="9" w:name="_Toc20931598"/>
-      <w:bookmarkStart w:id="10" w:name="_Toc20922490"/>
+      <w:bookmarkStart w:id="8" w:name="_Toc20931598"/>
+      <w:bookmarkStart w:id="9" w:name="_Toc20922490"/>
       <w:r>
         <w:rPr>
           <w:rFonts w:ascii="Times New Roman" w:eastAsiaTheme="majorEastAsia" w:hAnsi="Times New Roman" w:cs="Times New Roman"/>
@@ -4342,7 +4341,7 @@
           <w:sz w:val="28"/>
         </w:rPr>
       </w:pPr>
-      <w:bookmarkStart w:id="11" w:name="_Toc23414921"/>
+      <w:bookmarkStart w:id="10" w:name="_Toc23414921"/>
       <w:r>
         <w:rPr>
           <w:rFonts w:ascii="Times New Roman" w:hAnsi="Times New Roman" w:cs="Times New Roman"/>
@@ -4352,10 +4351,10 @@
         <w:lastRenderedPageBreak/>
         <w:t>Конструкторская часть</w:t>
       </w:r>
-      <w:bookmarkStart w:id="12" w:name="_Toc20922491"/>
+      <w:bookmarkStart w:id="11" w:name="_Toc20922491"/>
+      <w:bookmarkEnd w:id="8"/>
       <w:bookmarkEnd w:id="9"/>
       <w:bookmarkEnd w:id="10"/>
-      <w:bookmarkEnd w:id="11"/>
     </w:p>
     <w:p>
       <w:pPr>
@@ -4400,7 +4399,7 @@
         </w:rPr>
         <w:br w:type="page"/>
       </w:r>
-      <w:bookmarkStart w:id="13" w:name="_Toc20931599"/>
+      <w:bookmarkStart w:id="12" w:name="_Toc20931599"/>
     </w:p>
     <w:p>
       <w:pPr>
@@ -4425,7 +4424,7 @@
         <w:lastRenderedPageBreak/>
         <w:t xml:space="preserve"> </w:t>
       </w:r>
-      <w:bookmarkStart w:id="14" w:name="_Toc23414922"/>
+      <w:bookmarkStart w:id="13" w:name="_Toc23414922"/>
       <w:r>
         <w:rPr>
           <w:rFonts w:ascii="Times New Roman" w:hAnsi="Times New Roman" w:cs="Times New Roman"/>
@@ -4434,9 +4433,9 @@
         </w:rPr>
         <w:t>Разработка алгоритмов</w:t>
       </w:r>
+      <w:bookmarkEnd w:id="11"/>
       <w:bookmarkEnd w:id="12"/>
       <w:bookmarkEnd w:id="13"/>
-      <w:bookmarkEnd w:id="14"/>
       <w:r>
         <w:rPr>
           <w:rFonts w:ascii="Times New Roman" w:hAnsi="Times New Roman" w:cs="Times New Roman"/>
@@ -4445,7 +4444,7 @@
         </w:rPr>
         <w:t xml:space="preserve"> </w:t>
       </w:r>
-      <w:bookmarkStart w:id="15" w:name="_Toc20922492"/>
+      <w:bookmarkStart w:id="14" w:name="_Toc20922492"/>
     </w:p>
     <w:p>
       <w:pPr>
@@ -4489,7 +4488,7 @@
         </w:rPr>
         <w:t xml:space="preserve"> работу</w:t>
       </w:r>
-      <w:bookmarkEnd w:id="15"/>
+      <w:bookmarkEnd w:id="14"/>
       <w:r>
         <w:rPr>
           <w:rFonts w:ascii="Times New Roman" w:hAnsi="Times New Roman" w:cs="Times New Roman"/>
@@ -4529,7 +4528,7 @@
           <v:shape id="_x0000_i1025" type="#_x0000_t75" style="width:358.5pt;height:685.55pt" o:ole="">
             <v:imagedata r:id="rId8" o:title=""/>
           </v:shape>
-          <o:OLEObject Type="Embed" ProgID="Visio.Drawing.15" ShapeID="_x0000_i1025" DrawAspect="Content" ObjectID="_1634027675" r:id="rId9"/>
+          <o:OLEObject Type="Embed" ProgID="Visio.Drawing.15" ShapeID="_x0000_i1025" DrawAspect="Content" ObjectID="_1634028027" r:id="rId9"/>
         </w:object>
       </w:r>
     </w:p>
@@ -4538,13 +4537,18 @@
         <w:pStyle w:val="a4"/>
         <w:jc w:val="center"/>
         <w:rPr>
+          <w:rFonts w:ascii="Times New Roman" w:hAnsi="Times New Roman" w:cs="Times New Roman"/>
           <w:b w:val="0"/>
+          <w:i/>
           <w:color w:val="auto"/>
           <w:sz w:val="36"/>
         </w:rPr>
       </w:pPr>
       <w:r>
         <w:rPr>
+          <w:rFonts w:ascii="Times New Roman" w:hAnsi="Times New Roman" w:cs="Times New Roman"/>
+          <w:b w:val="0"/>
+          <w:i/>
           <w:color w:val="auto"/>
           <w:sz w:val="22"/>
         </w:rPr>
@@ -4552,6 +4556,9 @@
       </w:r>
       <w:r>
         <w:rPr>
+          <w:rFonts w:ascii="Times New Roman" w:hAnsi="Times New Roman" w:cs="Times New Roman"/>
+          <w:b w:val="0"/>
+          <w:i/>
           <w:color w:val="auto"/>
           <w:sz w:val="22"/>
         </w:rPr>
@@ -4559,6 +4566,9 @@
       </w:r>
       <w:r>
         <w:rPr>
+          <w:rFonts w:ascii="Times New Roman" w:hAnsi="Times New Roman" w:cs="Times New Roman"/>
+          <w:b w:val="0"/>
+          <w:i/>
           <w:color w:val="auto"/>
           <w:sz w:val="22"/>
         </w:rPr>
@@ -4566,6 +4576,9 @@
       </w:r>
       <w:r>
         <w:rPr>
+          <w:rFonts w:ascii="Times New Roman" w:hAnsi="Times New Roman" w:cs="Times New Roman"/>
+          <w:b w:val="0"/>
+          <w:i/>
           <w:color w:val="auto"/>
           <w:sz w:val="22"/>
         </w:rPr>
@@ -4573,6 +4586,9 @@
       </w:r>
       <w:r>
         <w:rPr>
+          <w:rFonts w:ascii="Times New Roman" w:hAnsi="Times New Roman" w:cs="Times New Roman"/>
+          <w:b w:val="0"/>
+          <w:i/>
           <w:color w:val="auto"/>
           <w:sz w:val="22"/>
           <w:szCs w:val="22"/>
@@ -4598,7 +4614,7 @@
           <v:shape id="_x0000_i1026" type="#_x0000_t75" style="width:154.5pt;height:426.75pt" o:ole="">
             <v:imagedata r:id="rId10" o:title=""/>
           </v:shape>
-          <o:OLEObject Type="Embed" ProgID="Visio.Drawing.15" ShapeID="_x0000_i1026" DrawAspect="Content" ObjectID="_1634027676" r:id="rId11"/>
+          <o:OLEObject Type="Embed" ProgID="Visio.Drawing.15" ShapeID="_x0000_i1026" DrawAspect="Content" ObjectID="_1634028028" r:id="rId11"/>
         </w:object>
       </w:r>
     </w:p>
@@ -4607,6 +4623,9 @@
         <w:pStyle w:val="a4"/>
         <w:jc w:val="center"/>
         <w:rPr>
+          <w:rFonts w:ascii="Times New Roman" w:hAnsi="Times New Roman" w:cs="Times New Roman"/>
+          <w:b w:val="0"/>
+          <w:i/>
           <w:color w:val="auto"/>
           <w:sz w:val="22"/>
           <w:szCs w:val="22"/>
@@ -4614,6 +4633,9 @@
       </w:pPr>
       <w:r>
         <w:rPr>
+          <w:rFonts w:ascii="Times New Roman" w:hAnsi="Times New Roman" w:cs="Times New Roman"/>
+          <w:b w:val="0"/>
+          <w:i/>
           <w:color w:val="auto"/>
           <w:sz w:val="22"/>
           <w:szCs w:val="22"/>
@@ -4622,6 +4644,9 @@
       </w:r>
       <w:r>
         <w:rPr>
+          <w:rFonts w:ascii="Times New Roman" w:hAnsi="Times New Roman" w:cs="Times New Roman"/>
+          <w:b w:val="0"/>
+          <w:i/>
           <w:color w:val="auto"/>
           <w:sz w:val="22"/>
           <w:szCs w:val="22"/>
@@ -4630,6 +4655,9 @@
       </w:r>
       <w:r>
         <w:rPr>
+          <w:rFonts w:ascii="Times New Roman" w:hAnsi="Times New Roman" w:cs="Times New Roman"/>
+          <w:b w:val="0"/>
+          <w:i/>
           <w:color w:val="auto"/>
           <w:sz w:val="22"/>
           <w:szCs w:val="22"/>
@@ -4638,6 +4666,9 @@
       </w:r>
       <w:r>
         <w:rPr>
+          <w:rFonts w:ascii="Times New Roman" w:hAnsi="Times New Roman" w:cs="Times New Roman"/>
+          <w:b w:val="0"/>
+          <w:i/>
           <w:color w:val="auto"/>
           <w:sz w:val="22"/>
           <w:szCs w:val="22"/>
@@ -4646,6 +4677,9 @@
       </w:r>
       <w:r>
         <w:rPr>
+          <w:rFonts w:ascii="Times New Roman" w:hAnsi="Times New Roman" w:cs="Times New Roman"/>
+          <w:b w:val="0"/>
+          <w:i/>
           <w:color w:val="auto"/>
           <w:sz w:val="22"/>
           <w:szCs w:val="22"/>
@@ -4663,7 +4697,7 @@
           <v:shape id="_x0000_i1027" type="#_x0000_t75" style="width:154.5pt;height:426.75pt" o:ole="">
             <v:imagedata r:id="rId12" o:title=""/>
           </v:shape>
-          <o:OLEObject Type="Embed" ProgID="Visio.Drawing.15" ShapeID="_x0000_i1027" DrawAspect="Content" ObjectID="_1634027677" r:id="rId13"/>
+          <o:OLEObject Type="Embed" ProgID="Visio.Drawing.15" ShapeID="_x0000_i1027" DrawAspect="Content" ObjectID="_1634028029" r:id="rId13"/>
         </w:object>
       </w:r>
     </w:p>
@@ -4672,7 +4706,9 @@
         <w:pStyle w:val="a4"/>
         <w:jc w:val="center"/>
         <w:rPr>
+          <w:rFonts w:ascii="Times New Roman" w:hAnsi="Times New Roman" w:cs="Times New Roman"/>
           <w:b w:val="0"/>
+          <w:i/>
           <w:color w:val="auto"/>
           <w:sz w:val="22"/>
           <w:szCs w:val="22"/>
@@ -4680,6 +4716,9 @@
       </w:pPr>
       <w:r>
         <w:rPr>
+          <w:rFonts w:ascii="Times New Roman" w:hAnsi="Times New Roman" w:cs="Times New Roman"/>
+          <w:b w:val="0"/>
+          <w:i/>
           <w:color w:val="auto"/>
           <w:sz w:val="22"/>
           <w:szCs w:val="22"/>
@@ -4688,6 +4727,9 @@
       </w:r>
       <w:r>
         <w:rPr>
+          <w:rFonts w:ascii="Times New Roman" w:hAnsi="Times New Roman" w:cs="Times New Roman"/>
+          <w:b w:val="0"/>
+          <w:i/>
           <w:color w:val="auto"/>
           <w:sz w:val="22"/>
           <w:szCs w:val="22"/>
@@ -4696,6 +4738,9 @@
       </w:r>
       <w:r>
         <w:rPr>
+          <w:rFonts w:ascii="Times New Roman" w:hAnsi="Times New Roman" w:cs="Times New Roman"/>
+          <w:b w:val="0"/>
+          <w:i/>
           <w:color w:val="auto"/>
           <w:sz w:val="22"/>
           <w:szCs w:val="22"/>
@@ -4704,6 +4749,9 @@
       </w:r>
       <w:r>
         <w:rPr>
+          <w:rFonts w:ascii="Times New Roman" w:hAnsi="Times New Roman" w:cs="Times New Roman"/>
+          <w:b w:val="0"/>
+          <w:i/>
           <w:color w:val="auto"/>
           <w:sz w:val="22"/>
           <w:szCs w:val="22"/>
@@ -4729,7 +4777,7 @@
           <v:shape id="_x0000_i1028" type="#_x0000_t75" style="width:159.75pt;height:645.75pt" o:ole="">
             <v:imagedata r:id="rId14" o:title=""/>
           </v:shape>
-          <o:OLEObject Type="Embed" ProgID="Visio.Drawing.15" ShapeID="_x0000_i1028" DrawAspect="Content" ObjectID="_1634027678" r:id="rId15"/>
+          <o:OLEObject Type="Embed" ProgID="Visio.Drawing.15" ShapeID="_x0000_i1028" DrawAspect="Content" ObjectID="_1634028030" r:id="rId15"/>
         </w:object>
       </w:r>
     </w:p>
@@ -4738,6 +4786,9 @@
         <w:pStyle w:val="a4"/>
         <w:jc w:val="center"/>
         <w:rPr>
+          <w:rFonts w:ascii="Times New Roman" w:hAnsi="Times New Roman" w:cs="Times New Roman"/>
+          <w:b w:val="0"/>
+          <w:i/>
           <w:color w:val="auto"/>
           <w:sz w:val="22"/>
           <w:szCs w:val="22"/>
@@ -4745,6 +4796,9 @@
       </w:pPr>
       <w:r>
         <w:rPr>
+          <w:rFonts w:ascii="Times New Roman" w:hAnsi="Times New Roman" w:cs="Times New Roman"/>
+          <w:b w:val="0"/>
+          <w:i/>
           <w:color w:val="auto"/>
           <w:sz w:val="22"/>
           <w:szCs w:val="22"/>
@@ -4752,41 +4806,32 @@
         <w:t xml:space="preserve">Рисунок </w:t>
       </w:r>
       <w:r>
-        <w:fldChar w:fldCharType="begin"/>
-      </w:r>
-      <w:r>
-        <w:rPr>
+        <w:rPr>
+          <w:rFonts w:ascii="Times New Roman" w:hAnsi="Times New Roman" w:cs="Times New Roman"/>
+          <w:b w:val="0"/>
+          <w:i/>
           <w:color w:val="auto"/>
           <w:sz w:val="22"/>
           <w:szCs w:val="22"/>
         </w:rPr>
-        <w:instrText xml:space="preserve"> SEQ Рисунок \* ARABIC </w:instrText>
+        <w:t>4</w:t>
       </w:r>
       <w:r>
-        <w:fldChar w:fldCharType="separate"/>
-      </w:r>
-      <w:r>
-        <w:rPr>
-          <w:noProof/>
+        <w:rPr>
+          <w:rFonts w:ascii="Times New Roman" w:hAnsi="Times New Roman" w:cs="Times New Roman"/>
+          <w:b w:val="0"/>
+          <w:i/>
           <w:color w:val="auto"/>
           <w:sz w:val="22"/>
           <w:szCs w:val="22"/>
         </w:rPr>
-        <w:t>4</w:t>
-      </w:r>
-      <w:r>
-        <w:fldChar w:fldCharType="end"/>
-      </w:r>
-      <w:r>
-        <w:rPr>
-          <w:color w:val="auto"/>
-          <w:sz w:val="22"/>
-          <w:szCs w:val="22"/>
-        </w:rPr>
         <w:t>. Оптимизированны</w:t>
       </w:r>
       <w:r>
         <w:rPr>
+          <w:rFonts w:ascii="Times New Roman" w:hAnsi="Times New Roman" w:cs="Times New Roman"/>
+          <w:b w:val="0"/>
+          <w:i/>
           <w:color w:val="auto"/>
           <w:sz w:val="22"/>
           <w:szCs w:val="22"/>
@@ -4806,7 +4851,7 @@
           <v:shape id="_x0000_i1029" type="#_x0000_t75" style="width:289.5pt;height:495.75pt" o:ole="">
             <v:imagedata r:id="rId16" o:title=""/>
           </v:shape>
-          <o:OLEObject Type="Embed" ProgID="Visio.Drawing.15" ShapeID="_x0000_i1029" DrawAspect="Content" ObjectID="_1634027679" r:id="rId17"/>
+          <o:OLEObject Type="Embed" ProgID="Visio.Drawing.15" ShapeID="_x0000_i1029" DrawAspect="Content" ObjectID="_1634028031" r:id="rId17"/>
         </w:object>
       </w:r>
     </w:p>
@@ -4815,6 +4860,9 @@
         <w:pStyle w:val="a4"/>
         <w:jc w:val="center"/>
         <w:rPr>
+          <w:rFonts w:ascii="Times New Roman" w:hAnsi="Times New Roman" w:cs="Times New Roman"/>
+          <w:b w:val="0"/>
+          <w:i/>
           <w:color w:val="auto"/>
           <w:sz w:val="22"/>
           <w:szCs w:val="22"/>
@@ -4822,6 +4870,9 @@
       </w:pPr>
       <w:r>
         <w:rPr>
+          <w:rFonts w:ascii="Times New Roman" w:hAnsi="Times New Roman" w:cs="Times New Roman"/>
+          <w:b w:val="0"/>
+          <w:i/>
           <w:color w:val="auto"/>
           <w:sz w:val="22"/>
           <w:szCs w:val="22"/>
@@ -4830,6 +4881,9 @@
       </w:r>
       <w:r>
         <w:rPr>
+          <w:rFonts w:ascii="Times New Roman" w:hAnsi="Times New Roman" w:cs="Times New Roman"/>
+          <w:b w:val="0"/>
+          <w:i/>
           <w:color w:val="auto"/>
           <w:sz w:val="22"/>
           <w:szCs w:val="22"/>
@@ -4837,29 +4891,21 @@
         <w:t>5</w:t>
       </w:r>
       <w:r>
-        <w:fldChar w:fldCharType="begin"/>
-      </w:r>
-      <w:r>
-        <w:rPr>
+        <w:rPr>
+          <w:rFonts w:ascii="Times New Roman" w:hAnsi="Times New Roman" w:cs="Times New Roman"/>
+          <w:b w:val="0"/>
+          <w:i/>
           <w:color w:val="auto"/>
           <w:sz w:val="22"/>
           <w:szCs w:val="22"/>
         </w:rPr>
-        <w:instrText xml:space="preserve"> SEQ Рисунок \* ARABIC </w:instrText>
-      </w:r>
-      <w:r>
-        <w:fldChar w:fldCharType="end"/>
-      </w:r>
-      <w:r>
-        <w:rPr>
-          <w:color w:val="auto"/>
-          <w:sz w:val="22"/>
-          <w:szCs w:val="22"/>
-        </w:rPr>
         <w:t xml:space="preserve">. Оптимизированный алгоритм умножения Винограда </w:t>
       </w:r>
       <w:r>
         <w:rPr>
+          <w:rFonts w:ascii="Times New Roman" w:hAnsi="Times New Roman" w:cs="Times New Roman"/>
+          <w:b w:val="0"/>
+          <w:i/>
           <w:color w:val="auto"/>
           <w:sz w:val="22"/>
           <w:szCs w:val="22"/>
@@ -4875,8 +4921,8 @@
           <w:sz w:val="28"/>
         </w:rPr>
       </w:pPr>
-      <w:bookmarkStart w:id="16" w:name="_Toc20931600"/>
-      <w:bookmarkStart w:id="17" w:name="_Toc20922493"/>
+      <w:bookmarkStart w:id="15" w:name="_Toc20931600"/>
+      <w:bookmarkStart w:id="16" w:name="_Toc20922493"/>
       <w:r>
         <w:rPr>
           <w:color w:val="000000" w:themeColor="text1"/>
@@ -4899,7 +4945,7 @@
           <w:sz w:val="28"/>
         </w:rPr>
       </w:pPr>
-      <w:bookmarkStart w:id="18" w:name="_Toc23414923"/>
+      <w:bookmarkStart w:id="17" w:name="_Toc23414923"/>
       <w:r>
         <w:rPr>
           <w:rFonts w:ascii="Times New Roman" w:hAnsi="Times New Roman" w:cs="Times New Roman"/>
@@ -4909,9 +4955,9 @@
         <w:lastRenderedPageBreak/>
         <w:t>Технологическая часть</w:t>
       </w:r>
+      <w:bookmarkEnd w:id="15"/>
       <w:bookmarkEnd w:id="16"/>
       <w:bookmarkEnd w:id="17"/>
-      <w:bookmarkEnd w:id="18"/>
     </w:p>
     <w:p>
       <w:pPr>
@@ -4945,9 +4991,9 @@
           <w:sz w:val="28"/>
         </w:rPr>
       </w:pPr>
-      <w:bookmarkStart w:id="19" w:name="_Toc20931602"/>
-      <w:bookmarkStart w:id="20" w:name="_Toc20922495"/>
-      <w:bookmarkStart w:id="21" w:name="_Toc23414924"/>
+      <w:bookmarkStart w:id="18" w:name="_Toc20931602"/>
+      <w:bookmarkStart w:id="19" w:name="_Toc20922495"/>
+      <w:bookmarkStart w:id="20" w:name="_Toc23414924"/>
       <w:r>
         <w:rPr>
           <w:rFonts w:ascii="Times New Roman" w:hAnsi="Times New Roman" w:cs="Times New Roman"/>
@@ -4956,9 +5002,9 @@
         </w:rPr>
         <w:t>Средства реализации</w:t>
       </w:r>
+      <w:bookmarkEnd w:id="18"/>
       <w:bookmarkEnd w:id="19"/>
       <w:bookmarkEnd w:id="20"/>
-      <w:bookmarkEnd w:id="21"/>
     </w:p>
     <w:p>
       <w:pPr>
@@ -5294,8 +5340,8 @@
         </w:rPr>
         <w:br w:type="page"/>
       </w:r>
-      <w:bookmarkStart w:id="22" w:name="_Toc20931603"/>
-      <w:bookmarkStart w:id="23" w:name="_Toc20922496"/>
+      <w:bookmarkStart w:id="21" w:name="_Toc20931603"/>
+      <w:bookmarkStart w:id="22" w:name="_Toc20922496"/>
     </w:p>
     <w:p>
       <w:pPr>
@@ -5311,7 +5357,7 @@
           <w:sz w:val="28"/>
         </w:rPr>
       </w:pPr>
-      <w:bookmarkStart w:id="24" w:name="_Toc23414925"/>
+      <w:bookmarkStart w:id="23" w:name="_Toc23414925"/>
       <w:r>
         <w:rPr>
           <w:rFonts w:ascii="Times New Roman" w:hAnsi="Times New Roman" w:cs="Times New Roman"/>
@@ -5321,9 +5367,9 @@
         <w:lastRenderedPageBreak/>
         <w:t>Листинг кода</w:t>
       </w:r>
+      <w:bookmarkEnd w:id="21"/>
       <w:bookmarkEnd w:id="22"/>
       <w:bookmarkEnd w:id="23"/>
-      <w:bookmarkEnd w:id="24"/>
     </w:p>
     <w:p>
       <w:pPr>
@@ -5355,8 +5401,8 @@
         </w:rPr>
         <w:t>однопоточная</w:t>
       </w:r>
-      <w:bookmarkStart w:id="25" w:name="_Toc20931605"/>
-      <w:bookmarkStart w:id="26" w:name="_Toc20922498"/>
+      <w:bookmarkStart w:id="24" w:name="_Toc20931605"/>
+      <w:bookmarkStart w:id="25" w:name="_Toc20922498"/>
       <w:r>
         <w:rPr>
           <w:rFonts w:ascii="Times New Roman" w:hAnsi="Times New Roman" w:cs="Times New Roman"/>
@@ -27938,7 +27984,7 @@
           <w:sz w:val="28"/>
         </w:rPr>
       </w:pPr>
-      <w:bookmarkStart w:id="27" w:name="_Toc23414926"/>
+      <w:bookmarkStart w:id="26" w:name="_Toc23414926"/>
       <w:r>
         <w:rPr>
           <w:rFonts w:ascii="Times New Roman" w:hAnsi="Times New Roman" w:cs="Times New Roman"/>
@@ -27948,9 +27994,9 @@
         <w:lastRenderedPageBreak/>
         <w:t>Экспериментальная часть</w:t>
       </w:r>
+      <w:bookmarkEnd w:id="24"/>
       <w:bookmarkEnd w:id="25"/>
       <w:bookmarkEnd w:id="26"/>
-      <w:bookmarkEnd w:id="27"/>
     </w:p>
     <w:p>
       <w:pPr>
@@ -28004,9 +28050,9 @@
           <w:sz w:val="28"/>
         </w:rPr>
       </w:pPr>
+      <w:bookmarkStart w:id="27" w:name="_Toc23414927"/>
       <w:bookmarkStart w:id="28" w:name="_Toc20931608"/>
       <w:bookmarkStart w:id="29" w:name="_Toc20922501"/>
-      <w:bookmarkStart w:id="30" w:name="_Toc23414927"/>
       <w:r>
         <w:rPr>
           <w:rFonts w:ascii="Times New Roman" w:hAnsi="Times New Roman" w:cs="Times New Roman"/>
@@ -28015,7 +28061,7 @@
         </w:rPr>
         <w:t>Постановка эксперимента по замеру времени</w:t>
       </w:r>
-      <w:bookmarkEnd w:id="30"/>
+      <w:bookmarkEnd w:id="27"/>
       <w:r>
         <w:rPr>
           <w:rFonts w:ascii="Times New Roman" w:hAnsi="Times New Roman" w:cs="Times New Roman"/>
@@ -28208,16 +28254,6 @@
     </w:p>
     <w:p>
       <w:pPr>
-        <w:ind w:left="360"/>
-        <w:jc w:val="both"/>
-        <w:rPr>
-          <w:rFonts w:ascii="Times New Roman" w:eastAsiaTheme="minorEastAsia" w:hAnsi="Times New Roman" w:cs="Times New Roman"/>
-          <w:sz w:val="28"/>
-        </w:rPr>
-      </w:pPr>
-    </w:p>
-    <w:p>
-      <w:pPr>
         <w:jc w:val="both"/>
         <w:rPr>
           <w:rFonts w:ascii="Times New Roman" w:hAnsi="Times New Roman" w:cs="Times New Roman"/>
@@ -28240,9 +28276,9 @@
           <w:sz w:val="28"/>
         </w:rPr>
       </w:pPr>
-      <w:bookmarkStart w:id="31" w:name="_Toc20931609"/>
-      <w:bookmarkStart w:id="32" w:name="_Toc20922502"/>
-      <w:bookmarkStart w:id="33" w:name="_Toc23414928"/>
+      <w:bookmarkStart w:id="30" w:name="_Toc20931609"/>
+      <w:bookmarkStart w:id="31" w:name="_Toc20922502"/>
+      <w:bookmarkStart w:id="32" w:name="_Toc23414928"/>
       <w:r>
         <w:rPr>
           <w:rFonts w:ascii="Times New Roman" w:hAnsi="Times New Roman" w:cs="Times New Roman"/>
@@ -28251,9 +28287,9 @@
         </w:rPr>
         <w:t>Сравнительный анализ на материале экспериментальных данных</w:t>
       </w:r>
+      <w:bookmarkEnd w:id="30"/>
       <w:bookmarkEnd w:id="31"/>
       <w:bookmarkEnd w:id="32"/>
-      <w:bookmarkEnd w:id="33"/>
     </w:p>
     <w:p>
       <w:pPr>
@@ -28268,7 +28304,21 @@
           <w:rFonts w:ascii="Times New Roman" w:hAnsi="Times New Roman" w:cs="Times New Roman"/>
           <w:sz w:val="28"/>
         </w:rPr>
-        <w:t>Ниже приведен</w:t>
+        <w:t>Ниже</w:t>
+      </w:r>
+      <w:r>
+        <w:rPr>
+          <w:rFonts w:ascii="Times New Roman" w:hAnsi="Times New Roman" w:cs="Times New Roman"/>
+          <w:sz w:val="28"/>
+        </w:rPr>
+        <w:t xml:space="preserve"> на рисунке 6</w:t>
+      </w:r>
+      <w:r>
+        <w:rPr>
+          <w:rFonts w:ascii="Times New Roman" w:hAnsi="Times New Roman" w:cs="Times New Roman"/>
+          <w:sz w:val="28"/>
+        </w:rPr>
+        <w:t xml:space="preserve"> приведен</w:t>
       </w:r>
       <w:r>
         <w:rPr>
@@ -28295,15 +28345,8 @@
     <w:p>
       <w:pPr>
         <w:pStyle w:val="a4"/>
+        <w:keepNext/>
         <w:jc w:val="both"/>
-        <w:rPr>
-          <w:rFonts w:ascii="Times New Roman" w:hAnsi="Times New Roman" w:cs="Times New Roman"/>
-          <w:b w:val="0"/>
-          <w:bCs w:val="0"/>
-          <w:color w:val="auto"/>
-          <w:sz w:val="22"/>
-          <w:szCs w:val="22"/>
-        </w:rPr>
       </w:pPr>
       <w:r>
         <w:rPr>
@@ -28312,7 +28355,7 @@
           <w:lang w:eastAsia="ru-RU"/>
         </w:rPr>
         <w:drawing>
-          <wp:inline distT="0" distB="0" distL="0" distR="0" wp14:anchorId="2FDB632C" wp14:editId="0E786707">
+          <wp:inline distT="0" distB="0" distL="0" distR="0" wp14:anchorId="1DA27F7F" wp14:editId="7E01E2CE">
             <wp:extent cx="5940425" cy="2919018"/>
             <wp:effectExtent l="0" t="0" r="22225" b="15240"/>
             <wp:docPr id="2" name="Диаграмма 2"/>
@@ -28328,6 +28371,31 @@
     </w:p>
     <w:p>
       <w:pPr>
+        <w:pStyle w:val="a4"/>
+        <w:jc w:val="center"/>
+        <w:rPr>
+          <w:rFonts w:ascii="Times New Roman" w:hAnsi="Times New Roman" w:cs="Times New Roman"/>
+          <w:b w:val="0"/>
+          <w:bCs w:val="0"/>
+          <w:i/>
+          <w:color w:val="auto"/>
+          <w:sz w:val="28"/>
+          <w:szCs w:val="22"/>
+        </w:rPr>
+      </w:pPr>
+      <w:r>
+        <w:rPr>
+          <w:rFonts w:ascii="Times New Roman" w:hAnsi="Times New Roman" w:cs="Times New Roman"/>
+          <w:b w:val="0"/>
+          <w:i/>
+          <w:color w:val="auto"/>
+          <w:sz w:val="22"/>
+        </w:rPr>
+        <w:t>Рисунок 6 - Сравнительный временной анализ реализации алгоритмы с разным числом потоков</w:t>
+      </w:r>
+    </w:p>
+    <w:p>
+      <w:pPr>
         <w:jc w:val="both"/>
         <w:rPr>
           <w:rFonts w:ascii="Times New Roman" w:hAnsi="Times New Roman" w:cs="Times New Roman"/>
@@ -28351,7 +28419,7 @@
           <w:lang w:val="en-US"/>
         </w:rPr>
       </w:pPr>
-      <w:bookmarkStart w:id="34" w:name="_Toc23414929"/>
+      <w:bookmarkStart w:id="33" w:name="_Toc23414929"/>
       <w:r>
         <w:rPr>
           <w:rFonts w:ascii="Times New Roman" w:hAnsi="Times New Roman" w:cs="Times New Roman"/>
@@ -28361,7 +28429,7 @@
         <w:lastRenderedPageBreak/>
         <w:t>Вывод</w:t>
       </w:r>
-      <w:bookmarkEnd w:id="34"/>
+      <w:bookmarkEnd w:id="33"/>
     </w:p>
     <w:p>
       <w:pPr>
@@ -28427,35 +28495,19 @@
           <w:color w:val="000000" w:themeColor="text1"/>
           <w:sz w:val="28"/>
         </w:rPr>
-        <w:t xml:space="preserve"> процессора. Чем больше нагрузка, тем меньше эффективность нескольких потоков</w:t>
+        <w:t xml:space="preserve"> процессора. Чем больше нагрузка, тем меньше эффективность нескольких потоков. Наиболее эффективным количеством потоков оказалось число равное 4, равное количеству ядер. При дальнейшем разбиении на потоки выигрыша по времени не наблюдается, в связи с издержками ожидания процессорного времени для потоков.</w:t>
       </w:r>
-      <w:proofErr w:type="gramStart"/>
       <w:r>
         <w:rPr>
           <w:rFonts w:ascii="Times New Roman" w:hAnsi="Times New Roman" w:cs="Times New Roman"/>
           <w:color w:val="000000" w:themeColor="text1"/>
-          <w:sz w:val="28"/>
-        </w:rPr>
-        <w:t>.</w:t>
-      </w:r>
-      <w:proofErr w:type="gramEnd"/>
-      <w:r>
-        <w:rPr>
-          <w:rFonts w:ascii="Times New Roman" w:hAnsi="Times New Roman" w:cs="Times New Roman"/>
-          <w:color w:val="000000" w:themeColor="text1"/>
-          <w:sz w:val="28"/>
-        </w:rPr>
-        <w:t xml:space="preserve"> Наиболее эффективным количеством потоков оказалось число равное 4, равное количеству ядер. При дальнейшем разбиении на потоки выигрыша по времени не наблюдается, в связи с издержками ожидания процессорного времени для потоков.</w:t>
-      </w:r>
-      <w:r>
-        <w:rPr>
-          <w:rFonts w:ascii="Times New Roman" w:hAnsi="Times New Roman" w:cs="Times New Roman"/>
-          <w:color w:val="000000" w:themeColor="text1"/>
         </w:rPr>
         <w:br w:type="page"/>
       </w:r>
-      <w:bookmarkStart w:id="35" w:name="_Toc20931610"/>
-      <w:bookmarkStart w:id="36" w:name="_Toc20922503"/>
+      <w:bookmarkStart w:id="34" w:name="_Toc20931610"/>
+      <w:bookmarkStart w:id="35" w:name="_Toc20922503"/>
+      <w:bookmarkStart w:id="36" w:name="_GoBack"/>
+      <w:bookmarkEnd w:id="36"/>
     </w:p>
     <w:p>
       <w:pPr>
@@ -28475,8 +28527,8 @@
         <w:lastRenderedPageBreak/>
         <w:t>Заключение</w:t>
       </w:r>
+      <w:bookmarkEnd w:id="34"/>
       <w:bookmarkEnd w:id="35"/>
-      <w:bookmarkEnd w:id="36"/>
       <w:bookmarkEnd w:id="37"/>
     </w:p>
     <w:p>
@@ -28721,25 +28773,7 @@
             <w:sz w:val="28"/>
             <w:szCs w:val="28"/>
           </w:rPr>
-          <w:t>https://infostart.ru/public/94</w:t>
-        </w:r>
-        <w:r>
-          <w:rPr>
-            <w:rStyle w:val="a3"/>
-            <w:rFonts w:ascii="Times New Roman" w:hAnsi="Times New Roman" w:cs="Times New Roman"/>
-            <w:sz w:val="28"/>
-            <w:szCs w:val="28"/>
-          </w:rPr>
-          <w:t>7</w:t>
-        </w:r>
-        <w:r>
-          <w:rPr>
-            <w:rStyle w:val="a3"/>
-            <w:rFonts w:ascii="Times New Roman" w:hAnsi="Times New Roman" w:cs="Times New Roman"/>
-            <w:sz w:val="28"/>
-            <w:szCs w:val="28"/>
-          </w:rPr>
-          <w:t>222/</w:t>
+          <w:t>https://infostart.ru/public/947222/</w:t>
         </w:r>
       </w:hyperlink>
     </w:p>
@@ -28755,7 +28789,6 @@
           <w:rFonts w:ascii="Times New Roman" w:hAnsi="Times New Roman" w:cs="Times New Roman"/>
           <w:sz w:val="28"/>
           <w:szCs w:val="28"/>
-          <w:lang w:val="en-US"/>
         </w:rPr>
       </w:pPr>
       <w:r>
@@ -28956,16 +28989,22 @@
         </w:rPr>
         <w:t>. Group-theoretic Algorithms for Matrix Multiplication. </w:t>
       </w:r>
-      <w:proofErr w:type="spellStart"/>
-      <w:r>
-        <w:rPr>
-          <w:rFonts w:ascii="Times New Roman" w:hAnsi="Times New Roman" w:cs="Times New Roman"/>
-          <w:color w:val="222222"/>
-          <w:sz w:val="28"/>
-          <w:szCs w:val="28"/>
-        </w:rPr>
-        <w:fldChar w:fldCharType="begin"/>
-      </w:r>
+      <w:hyperlink r:id="rId20" w:tooltip="ArXiv.org" w:history="1">
+        <w:proofErr w:type="spellStart"/>
+        <w:proofErr w:type="gramStart"/>
+        <w:r>
+          <w:rPr>
+            <w:rStyle w:val="a3"/>
+            <w:rFonts w:ascii="Times New Roman" w:hAnsi="Times New Roman" w:cs="Times New Roman"/>
+            <w:color w:val="0B0080"/>
+            <w:sz w:val="28"/>
+            <w:szCs w:val="28"/>
+            <w:lang w:val="en-US"/>
+          </w:rPr>
+          <w:t>arXiv</w:t>
+        </w:r>
+        <w:proofErr w:type="gramEnd"/>
+      </w:hyperlink>
       <w:r>
         <w:rPr>
           <w:rFonts w:ascii="Times New Roman" w:hAnsi="Times New Roman" w:cs="Times New Roman"/>
@@ -28974,50 +29013,9 @@
           <w:szCs w:val="28"/>
           <w:lang w:val="en-US"/>
         </w:rPr>
-        <w:instrText xml:space="preserve"> HYPERLINK "https://ru.wikipedia.org/wiki/ArXiv.org" \o "ArXiv.org" </w:instrText>
-      </w:r>
-      <w:r>
-        <w:rPr>
-          <w:rFonts w:ascii="Times New Roman" w:hAnsi="Times New Roman" w:cs="Times New Roman"/>
-          <w:color w:val="222222"/>
-          <w:sz w:val="28"/>
-          <w:szCs w:val="28"/>
-        </w:rPr>
-        <w:fldChar w:fldCharType="separate"/>
-      </w:r>
-      <w:proofErr w:type="gramStart"/>
-      <w:r>
-        <w:rPr>
-          <w:rStyle w:val="a3"/>
-          <w:rFonts w:ascii="Times New Roman" w:hAnsi="Times New Roman" w:cs="Times New Roman"/>
-          <w:color w:val="0B0080"/>
-          <w:sz w:val="28"/>
-          <w:szCs w:val="28"/>
-          <w:lang w:val="en-US"/>
-        </w:rPr>
-        <w:t>arXiv</w:t>
-      </w:r>
-      <w:proofErr w:type="gramEnd"/>
-      <w:r>
-        <w:rPr>
-          <w:rFonts w:ascii="Times New Roman" w:hAnsi="Times New Roman" w:cs="Times New Roman"/>
-          <w:color w:val="222222"/>
-          <w:sz w:val="28"/>
-          <w:szCs w:val="28"/>
-        </w:rPr>
-        <w:fldChar w:fldCharType="end"/>
-      </w:r>
-      <w:r>
-        <w:rPr>
-          <w:rFonts w:ascii="Times New Roman" w:hAnsi="Times New Roman" w:cs="Times New Roman"/>
-          <w:color w:val="222222"/>
-          <w:sz w:val="28"/>
-          <w:szCs w:val="28"/>
-          <w:lang w:val="en-US"/>
-        </w:rPr>
         <w:t>:</w:t>
       </w:r>
-      <w:hyperlink r:id="rId20" w:tooltip="arxiv:math.GR/0511460" w:history="1">
+      <w:hyperlink r:id="rId21" w:tooltip="arxiv:math.GR/0511460" w:history="1">
         <w:r>
           <w:rPr>
             <w:rStyle w:val="a3"/>
@@ -32274,11 +32272,11 @@
         </c:dLbls>
         <c:marker val="1"/>
         <c:smooth val="0"/>
-        <c:axId val="44602368"/>
-        <c:axId val="91428480"/>
+        <c:axId val="87054336"/>
+        <c:axId val="171183488"/>
       </c:lineChart>
       <c:catAx>
-        <c:axId val="44602368"/>
+        <c:axId val="87054336"/>
         <c:scaling>
           <c:orientation val="minMax"/>
         </c:scaling>
@@ -32306,7 +32304,7 @@
         <c:majorTickMark val="out"/>
         <c:minorTickMark val="none"/>
         <c:tickLblPos val="nextTo"/>
-        <c:crossAx val="91428480"/>
+        <c:crossAx val="171183488"/>
         <c:crosses val="autoZero"/>
         <c:auto val="1"/>
         <c:lblAlgn val="ctr"/>
@@ -32314,7 +32312,7 @@
         <c:noMultiLvlLbl val="0"/>
       </c:catAx>
       <c:valAx>
-        <c:axId val="91428480"/>
+        <c:axId val="171183488"/>
         <c:scaling>
           <c:orientation val="minMax"/>
         </c:scaling>
@@ -32343,7 +32341,7 @@
         <c:majorTickMark val="out"/>
         <c:minorTickMark val="none"/>
         <c:tickLblPos val="nextTo"/>
-        <c:crossAx val="44602368"/>
+        <c:crossAx val="87054336"/>
         <c:crosses val="autoZero"/>
         <c:crossBetween val="between"/>
       </c:valAx>
@@ -32652,7 +32650,7 @@
 </file>
 
 <file path=customXml/itemProps1.xml><?xml version="1.0" encoding="utf-8"?>
-<ds:datastoreItem xmlns:ds="http://schemas.openxmlformats.org/officeDocument/2006/customXml" ds:itemID="{EABCEAA1-731C-4CF4-BDC5-7E01E1283012}">
+<ds:datastoreItem xmlns:ds="http://schemas.openxmlformats.org/officeDocument/2006/customXml" ds:itemID="{36C9701B-4885-4B23-9D56-7F22831F0929}">
   <ds:schemaRefs>
     <ds:schemaRef ds:uri="http://schemas.openxmlformats.org/officeDocument/2006/bibliography"/>
   </ds:schemaRefs>

</xml_diff>